<commit_message>
creating functions to simplify code focus on manuscript is bayesian data analysis
</commit_message>
<xml_diff>
--- a/Manuscript.docx
+++ b/Manuscript.docx
@@ -75,7 +75,7 @@
         <w:pStyle w:val="Author"/>
       </w:pPr>
       <w:r>
-        <w:t xml:space="preserve">Ben Highland</w:t>
+        <w:t xml:space="preserve">Benjamin Highland</w:t>
       </w:r>
       <w:r>
         <w:rPr>
@@ -189,7 +189,7 @@
         <w:pStyle w:val="Textkrper"/>
       </w:pPr>
       <w:r>
-        <w:t xml:space="preserve">1 Wake Forest Medical School 2 Department of Psychology Virginia Commonwealth University 3 Department of Psychology Georgia State University 4 School of Psychology University of Auckland 5 School of Psychology Victoria University</w:t>
+        <w:t xml:space="preserve">1 Wake Forest School of Medicine 2 Department of Psychology Virginia Commonwealth University 3 Department of Psychology Georgia State University 4 School of Psychology University of Auckland 5 School of Psychology Victoria University</w:t>
       </w:r>
     </w:p>
     <w:p>
@@ -197,7 +197,7 @@
         <w:pStyle w:val="Textkrper"/>
       </w:pPr>
       <w:r>
-        <w:t xml:space="preserve">Correspondence concerning this article should be addressed to Ben Highland, Ben’s Postal address. E-mail:</w:t>
+        <w:t xml:space="preserve">Correspondence concerning this article should be addressed to Benjamin Highland, 520 Power Plant Circle Apartment 105 Winston-Salem, NC 27101 USA. E-mail:</w:t>
       </w:r>
       <w:r>
         <w:t xml:space="preserve"> </w:t>
@@ -273,7 +273,7 @@
         <w:t xml:space="preserve"> </w:t>
       </w:r>
       <w:r>
-        <w:t xml:space="preserve">5269 words in text body, 1078 words in reference section</w:t>
+        <w:t xml:space="preserve">5415 words in text body, 1155 words in reference section</w:t>
       </w:r>
     </w:p>
     <w:p>
@@ -2140,15 +2140,69 @@
         <w:pStyle w:val="Textkrper"/>
       </w:pPr>
       <w:r>
-        <w:t xml:space="preserve">[</w:t>
-      </w:r>
-    </w:p>
-    <w:p>
-      <w:pPr>
-        <w:pStyle w:val="Textkrper"/>
-      </w:pPr>
-      <w:r>
-        <w:t xml:space="preserve">]</w:t>
+        <w:t xml:space="preserve">$$
+\begin{table}
+\begin{center}
+\scalebox{0.6}{
+\begin{tabular}{l c c}
+\toprule
+ &amp; PWI &amp; Life Satisfaction \\
+\midrule
+(Intercept)                        &amp; $\mathbf{6.63}^{***}$  &amp; $\mathbf{4.94}^{***}$  \\
+                                   &amp; $(0.03)$               &amp; $(0.02)$               \\
+Years                              &amp; $0.00$                 &amp; $-0.00$                \\
+                                   &amp; $(0.00)$               &amp; $(0.00)$               \\
+Beliefs\_SpiritExcludesGod\_       &amp; $\mathbf{-0.14}^{***}$ &amp; $\mathbf{-0.08}^{***}$ \\
+                                   &amp; $(0.03)$               &amp; $(0.02)$               \\
+BeliefsGodAndSpirit                &amp; $\mathbf{-0.16}^{***}$ &amp; $-0.04$                \\
+                                   &amp; $(0.03)$               &amp; $(0.02)$               \\
+BeliefsGodExcludesSpirit           &amp; $0.02$                 &amp; $0.07$                 \\
+                                   &amp; $(0.05)$               &amp; $(0.04)$               \\
+Age.10yrs.C                        &amp; $\mathbf{0.08}^{***}$  &amp; $\mathbf{0.09}^{***}$  \\
+                                   &amp; $(0.01)$               &amp; $(0.01)$               \\
+Deprivation.S                      &amp; $\mathbf{-0.14}^{***}$ &amp; $\mathbf{-0.07}^{***}$ \\
+                                   &amp; $(0.01)$               &amp; $(0.01)$               \\
+Edu.S                              &amp; $\mathbf{0.12}^{***}$  &amp; $\mathbf{0.06}^{***}$  \\
+                                   &amp; $(0.01)$               &amp; $(0.01)$               \\
+EmployedEmployed                   &amp; $\mathbf{0.09}^{***}$  &amp; $\mathbf{0.08}^{***}$  \\
+                                   &amp; $(0.01)$               &amp; $(0.01)$               \\
+EthnicCatsMaori                    &amp; $\mathbf{-0.30}^{***}$ &amp; $\mathbf{-0.06}^{**}$  \\
+                                   &amp; $(0.03)$               &amp; $(0.02)$               \\
+EthnicCatsPacific                  &amp; $\mathbf{-0.29}^{***}$ &amp; $\mathbf{-0.08}^{*}$   \\
+                                   &amp; $(0.05)$               &amp; $(0.04)$               \\
+EthnicCatsAsian                    &amp; $-0.08$                &amp; $-0.04$                \\
+                                   &amp; $(0.05)$               &amp; $(0.03)$               \\
+Male1                              &amp; $\mathbf{-0.11}^{***}$ &amp; $\mathbf{-0.19}^{***}$ \\
+                                   &amp; $(0.02)$               &amp; $(0.01)$               \\
+PartnerHas Partner                 &amp; $\mathbf{0.61}^{***}$  &amp; $\mathbf{0.42}^{***}$  \\
+                                   &amp; $(0.02)$               &amp; $(0.01)$               \\
+Pol.Orient.S                       &amp; $\mathbf{0.02}^{***}$  &amp; $\mathbf{0.01}^{**}$   \\
+                                   &amp; $(0.01)$               &amp; $(0.00)$               \\
+UrbanUrban                         &amp; $\mathbf{-0.02}^{*}$   &amp; $\mathbf{-0.02}^{*}$   \\
+                                   &amp; $(0.01)$               &amp; $(0.01)$               \\
+Years:Beliefs\_SpiritExcludesGod\_ &amp; $\mathbf{0.02}^{**}$   &amp; $\mathbf{0.02}^{***}$  \\
+                                   &amp; $(0.00)$               &amp; $(0.00)$               \\
+Years:BeliefsGodAndSpirit          &amp; $\mathbf{0.02}^{***}$  &amp; $\mathbf{0.01}^{***}$  \\
+                                   &amp; $(0.00)$               &amp; $(0.00)$               \\
+Years:BeliefsGodExcludesSpirit     &amp; $0.00$                 &amp; $-0.00$                \\
+                                   &amp; $(0.01)$               &amp; $(0.01)$               \\
+\midrule
+AIC                                &amp; $248580.18$            &amp; $200599.16$            \\
+BIC                                &amp; $248775.08$            &amp; $200793.96$            \\
+Log Likelihood                     &amp; $-124269.09$           &amp; $-100278.58$           \\
+Num. obs.                          &amp; $79270$                &amp; $78888$                \\
+Num. groups: Id                    &amp; $20979$                &amp; $20972$                \\
+Var: Id (Intercept)                &amp; $1.78$                 &amp; $0.88$                 \\
+Var: Residual                      &amp; $0.74$                 &amp; $0.42$                 \\
+\bottomrule
+\multicolumn{3}{l}{\scriptsize{$^{***}p&lt;0.001$; $^{**}p&lt;0.01$; $^{*}p&lt;0.05$}}
+\end{tabular}
+}
+\caption{Regression Models}
+\label{table:coefficients}
+\end{center}
+\end{table}
+$$</w:t>
       </w:r>
     </w:p>
     <w:p>

</xml_diff>